<commit_message>
New translations Polkadot-Lightpaper.docx (Italian)
</commit_message>
<xml_diff>
--- a/translations/it/Polkadot-Lightpaper.docx
+++ b/translations/it/Polkadot-Lightpaper.docx
@@ -12,59 +12,59 @@
         <w:br w:type="textWrapping"/>
         <w:t xml:space="preserve">Polkadot Lightpaper</w:t>
         <w:br w:type="textWrapping"/>
-        <w:t xml:space="preserve">An Introduction to Polkadot</w:t>
-      </w:r>
-    </w:p>
-    <w:p>
-      <w:pPr>
-        <w:rPr>
-          <w:rFonts w:ascii="Helvetica Neue" w:cs="Helvetica Neue" w:eastAsia="Helvetica Neue" w:hAnsi="Helvetica Neue"/>
-          <w:sz w:val="28"/>
-          <w:szCs w:val="28"/>
-        </w:rPr>
-      </w:pPr>
-    </w:p>
-    <w:p>
-      <w:pPr>
-        <w:rPr>
-          <w:rFonts w:ascii="Helvetica Neue" w:cs="Helvetica Neue" w:eastAsia="Helvetica Neue" w:hAnsi="Helvetica Neue"/>
-          <w:sz w:val="28"/>
-          <w:szCs w:val="28"/>
-        </w:rPr>
-      </w:pPr>
-      <w:r>
-        <w:rPr>
-          <w:rFonts w:ascii="Helvetica Neue" w:hAnsi="Helvetica Neue" w:cs="Helvetica Neue" w:eastAsia="Helvetica Neue"/>
-          <w:sz w:val="28"/>
-          <w:szCs w:val="28"/>
-        </w:rPr>
-        <w:t xml:space="preserve">An Introduction to Polkadot</w:t>
-      </w:r>
-    </w:p>
-    <w:p>
-      <w:pPr>
-        <w:rPr>
-          <w:rFonts w:ascii="Helvetica Neue" w:cs="Helvetica Neue" w:eastAsia="Helvetica Neue" w:hAnsi="Helvetica Neue"/>
-          <w:sz w:val="28"/>
-          <w:szCs w:val="28"/>
-        </w:rPr>
-      </w:pPr>
-    </w:p>
-    <w:p>
-      <w:pPr>
-        <w:rPr>
-          <w:rFonts w:ascii="Helvetica Neue" w:cs="Helvetica Neue" w:eastAsia="Helvetica Neue" w:hAnsi="Helvetica Neue"/>
-          <w:sz w:val="28"/>
-          <w:szCs w:val="28"/>
-        </w:rPr>
-      </w:pPr>
-      <w:r>
-        <w:rPr>
-          <w:rFonts w:ascii="Helvetica Neue" w:hAnsi="Helvetica Neue" w:cs="Helvetica Neue" w:eastAsia="Helvetica Neue"/>
-          <w:sz w:val="28"/>
-          <w:szCs w:val="28"/>
-        </w:rPr>
-        <w:t xml:space="preserve">“Polkadot empowers the individual against much more powerful corporate and state actors.”</w:t>
+        <w:t xml:space="preserve">Un'introduzione a Polkadot</w:t>
+      </w:r>
+    </w:p>
+    <w:p>
+      <w:pPr>
+        <w:rPr>
+          <w:rFonts w:ascii="Helvetica Neue" w:cs="Helvetica Neue" w:eastAsia="Helvetica Neue" w:hAnsi="Helvetica Neue"/>
+          <w:sz w:val="28"/>
+          <w:szCs w:val="28"/>
+        </w:rPr>
+      </w:pPr>
+    </w:p>
+    <w:p>
+      <w:pPr>
+        <w:rPr>
+          <w:rFonts w:ascii="Helvetica Neue" w:cs="Helvetica Neue" w:eastAsia="Helvetica Neue" w:hAnsi="Helvetica Neue"/>
+          <w:sz w:val="28"/>
+          <w:szCs w:val="28"/>
+        </w:rPr>
+      </w:pPr>
+      <w:r>
+        <w:rPr>
+          <w:rFonts w:ascii="Helvetica Neue" w:hAnsi="Helvetica Neue" w:cs="Helvetica Neue" w:eastAsia="Helvetica Neue"/>
+          <w:sz w:val="28"/>
+          <w:szCs w:val="28"/>
+        </w:rPr>
+        <w:t xml:space="preserve">Un'introduzione a Polkadot</w:t>
+      </w:r>
+    </w:p>
+    <w:p>
+      <w:pPr>
+        <w:rPr>
+          <w:rFonts w:ascii="Helvetica Neue" w:cs="Helvetica Neue" w:eastAsia="Helvetica Neue" w:hAnsi="Helvetica Neue"/>
+          <w:sz w:val="28"/>
+          <w:szCs w:val="28"/>
+        </w:rPr>
+      </w:pPr>
+    </w:p>
+    <w:p>
+      <w:pPr>
+        <w:rPr>
+          <w:rFonts w:ascii="Helvetica Neue" w:cs="Helvetica Neue" w:eastAsia="Helvetica Neue" w:hAnsi="Helvetica Neue"/>
+          <w:sz w:val="28"/>
+          <w:szCs w:val="28"/>
+        </w:rPr>
+      </w:pPr>
+      <w:r>
+        <w:rPr>
+          <w:rFonts w:ascii="Helvetica Neue" w:hAnsi="Helvetica Neue" w:cs="Helvetica Neue" w:eastAsia="Helvetica Neue"/>
+          <w:sz w:val="28"/>
+          <w:szCs w:val="28"/>
+        </w:rPr>
+        <w:t xml:space="preserve">“"Polkadot conferisce potere all'individuo contro attori aziendali e statali molto più potenti.”</w:t>
       </w:r>
     </w:p>
     <w:p>
@@ -116,7 +116,7 @@
           <w:sz w:val="28"/>
           <w:szCs w:val="28"/>
         </w:rPr>
-        <w:t xml:space="preserve">Polkadot Founder</w:t>
+        <w:t xml:space="preserve">Fondatore Di Polkadot</w:t>
       </w:r>
     </w:p>
     <w:p>
@@ -159,7 +159,7 @@
           <w:sz w:val="28"/>
           <w:szCs w:val="28"/>
         </w:rPr>
-        <w:t xml:space="preserve">Table of Contents</w:t>
+        <w:t>Sommario</w:t>
       </w:r>
     </w:p>
     <w:p>
@@ -235,7 +235,7 @@
                 <w:sz w:val="28"/>
                 <w:szCs w:val="28"/>
               </w:rPr>
-              <w:t>Introduction</w:t>
+              <w:t>Introduzione</w:t>
             </w:r>
           </w:p>
         </w:tc>
@@ -366,7 +366,7 @@
                 <w:sz w:val="28"/>
                 <w:szCs w:val="28"/>
               </w:rPr>
-              <w:t>Overview</w:t>
+              <w:t>Panoramica</w:t>
             </w:r>
           </w:p>
         </w:tc>
@@ -497,7 +497,7 @@
                 <w:sz w:val="28"/>
                 <w:szCs w:val="28"/>
               </w:rPr>
-              <w:t xml:space="preserve">Heterogeneous Sharding</w:t>
+              <w:t xml:space="preserve">Sharding eterogeneo</w:t>
             </w:r>
           </w:p>
         </w:tc>
@@ -628,7 +628,7 @@
                 <w:sz w:val="28"/>
                 <w:szCs w:val="28"/>
               </w:rPr>
-              <w:t>Scalability</w:t>
+              <w:t>Scalabilità</w:t>
             </w:r>
           </w:p>
         </w:tc>
@@ -759,7 +759,7 @@
                 <w:sz w:val="28"/>
                 <w:szCs w:val="28"/>
               </w:rPr>
-              <w:t>Upgradeability</w:t>
+              <w:t>Aggiornabilità</w:t>
             </w:r>
           </w:p>
         </w:tc>
@@ -890,7 +890,7 @@
                 <w:sz w:val="28"/>
                 <w:szCs w:val="28"/>
               </w:rPr>
-              <w:t xml:space="preserve">Transparent Governance</w:t>
+              <w:t xml:space="preserve">Governance Trasparente</w:t>
             </w:r>
           </w:p>
         </w:tc>

</xml_diff>